<commit_message>
add final project files
</commit_message>
<xml_diff>
--- a/cherian-nisha_final-project-submission/Launch_Instructions.docx
+++ b/cherian-nisha_final-project-submission/Launch_Instructions.docx
@@ -87,13 +87,8 @@
         <w:t xml:space="preserve"> Image by running:  </w:t>
       </w:r>
       <w:r>
-        <w:t xml:space="preserve">docker pull </w:t>
-      </w:r>
-      <w:proofErr w:type="spellStart"/>
-      <w:r>
-        <w:t>mysql:latest</w:t>
-      </w:r>
-      <w:proofErr w:type="spellEnd"/>
+        <w:t>docker pull mysql:latest</w:t>
+      </w:r>
     </w:p>
     <w:p>
       <w:pPr>
@@ -113,63 +108,10 @@
         <w:t xml:space="preserve"> image with the DDL scripts by running: </w:t>
       </w:r>
       <w:r>
-        <w:t>docker run --name=mysql-container-102 -e MYSQL_ROOT_PASSWORD=passwd123 -v .\backend\</w:t>
-      </w:r>
-      <w:proofErr w:type="spellStart"/>
-      <w:r>
-        <w:t>db</w:t>
-      </w:r>
-      <w:proofErr w:type="spellEnd"/>
-      <w:r>
-        <w:t>\:/docker-</w:t>
-      </w:r>
-      <w:proofErr w:type="spellStart"/>
-      <w:r>
-        <w:t>entrypoint</w:t>
-      </w:r>
-      <w:proofErr w:type="spellEnd"/>
-      <w:r>
-        <w:t>-</w:t>
-      </w:r>
-      <w:proofErr w:type="spellStart"/>
-      <w:r>
-        <w:t>initdb.d</w:t>
-      </w:r>
-      <w:proofErr w:type="spellEnd"/>
-      <w:r>
-        <w:t xml:space="preserve"> -d -p 3306:3306 </w:t>
-      </w:r>
-      <w:proofErr w:type="spellStart"/>
-      <w:r>
-        <w:t>mysql</w:t>
-      </w:r>
-      <w:proofErr w:type="spellEnd"/>
-      <w:r>
-        <w:t xml:space="preserve"> (Kindly change the volume mount path to </w:t>
-      </w:r>
-      <w:proofErr w:type="spellStart"/>
-      <w:r>
-        <w:t>db</w:t>
-      </w:r>
-      <w:proofErr w:type="spellEnd"/>
-      <w:r>
-        <w:t xml:space="preserve"> folder based on the host file system </w:t>
-      </w:r>
-      <w:proofErr w:type="spellStart"/>
-      <w:r>
-        <w:t>ie</w:t>
-      </w:r>
-      <w:proofErr w:type="spellEnd"/>
-      <w:r>
-        <w:t xml:space="preserve"> mac, windows, </w:t>
-      </w:r>
-      <w:proofErr w:type="spellStart"/>
-      <w:r>
-        <w:t>linux</w:t>
-      </w:r>
-      <w:proofErr w:type="spellEnd"/>
-      <w:r>
-        <w:t>)</w:t>
+        <w:t>docker run --name=mysql-container-102 -e MYSQL_ROOT_PASSWORD=passwd123 -v .\backend\db\:/docker-entrypoint-initdb.d -d -p 3306:3306 mysql</w:t>
+      </w:r>
+      <w:r>
+        <w:t xml:space="preserve"> (Kindly change the volume mount path to db folder based on the host file system ie mac, windows, linux)</w:t>
       </w:r>
     </w:p>
     <w:p>
@@ -193,7 +135,7 @@
         </w:numPr>
       </w:pPr>
       <w:r>
-        <w:t xml:space="preserve">  cd backend </w:t>
+        <w:t xml:space="preserve"> cd backend </w:t>
       </w:r>
       <w:r>
         <w:t>(change directory to backend folder)</w:t>
@@ -208,7 +150,19 @@
         </w:numPr>
       </w:pPr>
       <w:r>
-        <w:t xml:space="preserve">  docker build -t shoppingwishlist:1.0.0 .</w:t>
+        <w:t xml:space="preserve"> docker build -t shoppingwishlist:1.0.0 .</w:t>
+      </w:r>
+    </w:p>
+    <w:p>
+      <w:pPr>
+        <w:pStyle w:val="ListParagraph"/>
+        <w:numPr>
+          <w:ilvl w:val="1"/>
+          <w:numId w:val="3"/>
+        </w:numPr>
+      </w:pPr>
+      <w:r>
+        <w:t>docker run --add-host host.docker.internal:host-gateway -e MYSQL_URL=host.docker.internal -p 8000:8080 -d shoppingwishlist:1.0.0</w:t>
       </w:r>
     </w:p>
     <w:p>
@@ -220,7 +174,7 @@
         </w:numPr>
       </w:pPr>
       <w:r>
-        <w:t>To run the docker container use the following command:</w:t>
+        <w:t>To build and run ui</w:t>
       </w:r>
     </w:p>
     <w:p>
@@ -232,41 +186,14 @@
         </w:numPr>
       </w:pPr>
       <w:r>
-        <w:t xml:space="preserve">docker run --add-host </w:t>
-      </w:r>
-      <w:proofErr w:type="spellStart"/>
-      <w:r>
-        <w:t>host.docker.internal:host-gateway</w:t>
-      </w:r>
-      <w:proofErr w:type="spellEnd"/>
-      <w:r>
-        <w:t xml:space="preserve"> -e MYSQL_URL=</w:t>
-      </w:r>
-      <w:proofErr w:type="spellStart"/>
-      <w:r>
-        <w:t>host.docker.internal</w:t>
-      </w:r>
-      <w:proofErr w:type="spellEnd"/>
-      <w:r>
-        <w:t xml:space="preserve"> -p 8000:8080 -d shoppingwishlist:1.0.0</w:t>
-      </w:r>
-    </w:p>
-    <w:p>
-      <w:pPr>
-        <w:pStyle w:val="ListParagraph"/>
-        <w:numPr>
-          <w:ilvl w:val="0"/>
-          <w:numId w:val="3"/>
-        </w:numPr>
-      </w:pPr>
-      <w:r>
-        <w:t xml:space="preserve">To build and run </w:t>
-      </w:r>
-      <w:proofErr w:type="spellStart"/>
-      <w:r>
-        <w:t>ui</w:t>
-      </w:r>
-      <w:proofErr w:type="spellEnd"/>
+        <w:t>c</w:t>
+      </w:r>
+      <w:r>
+        <w:t>d ui</w:t>
+      </w:r>
+      <w:r>
+        <w:t xml:space="preserve"> (change directory to ui folder)</w:t>
+      </w:r>
     </w:p>
     <w:p>
       <w:pPr>
@@ -277,26 +204,10 @@
         </w:numPr>
       </w:pPr>
       <w:r>
-        <w:t>c</w:t>
-      </w:r>
-      <w:r>
-        <w:t xml:space="preserve">d </w:t>
-      </w:r>
-      <w:proofErr w:type="spellStart"/>
-      <w:r>
-        <w:t>ui</w:t>
-      </w:r>
-      <w:proofErr w:type="spellEnd"/>
-      <w:r>
-        <w:t xml:space="preserve"> (change directory to </w:t>
-      </w:r>
-      <w:proofErr w:type="spellStart"/>
-      <w:r>
-        <w:t>ui</w:t>
-      </w:r>
-      <w:proofErr w:type="spellEnd"/>
-      <w:r>
-        <w:t xml:space="preserve"> folder)</w:t>
+        <w:t>n</w:t>
+      </w:r>
+      <w:r>
+        <w:t>pm install</w:t>
       </w:r>
     </w:p>
     <w:p>
@@ -307,36 +218,11 @@
           <w:numId w:val="3"/>
         </w:numPr>
       </w:pPr>
-      <w:proofErr w:type="spellStart"/>
       <w:r>
         <w:t>n</w:t>
       </w:r>
       <w:r>
-        <w:t>pm</w:t>
-      </w:r>
-      <w:proofErr w:type="spellEnd"/>
-      <w:r>
-        <w:t xml:space="preserve"> install</w:t>
-      </w:r>
-    </w:p>
-    <w:p>
-      <w:pPr>
-        <w:pStyle w:val="ListParagraph"/>
-        <w:numPr>
-          <w:ilvl w:val="1"/>
-          <w:numId w:val="3"/>
-        </w:numPr>
-      </w:pPr>
-      <w:proofErr w:type="spellStart"/>
-      <w:r>
-        <w:t>n</w:t>
-      </w:r>
-      <w:r>
-        <w:t>pm</w:t>
-      </w:r>
-      <w:proofErr w:type="spellEnd"/>
-      <w:r>
-        <w:t xml:space="preserve"> run dev</w:t>
+        <w:t>pm run dev</w:t>
       </w:r>
     </w:p>
     <w:p>
@@ -1115,6 +1001,7 @@
   <w:style w:type="character" w:default="1" w:styleId="DefaultParagraphFont">
     <w:name w:val="Default Paragraph Font"/>
     <w:uiPriority w:val="1"/>
+    <w:semiHidden/>
     <w:unhideWhenUsed/>
   </w:style>
   <w:style w:type="table" w:default="1" w:styleId="TableNormal">

</xml_diff>